<commit_message>
modified:   lab03_TranDaiThang_3123410346.zip 	modified:   lab03_TranDaiThang_3123410346/lad03_report.docx
</commit_message>
<xml_diff>
--- a/lab03_TranDaiThang_3123410346/lad03_report.docx
+++ b/lab03_TranDaiThang_3123410346/lad03_report.docx
@@ -55,7 +55,6 @@
           <w:lang w:val="en-US"/>
         </w:rPr>
       </w:pPr>
-      <w:bookmarkStart w:id="0" w:name="_GoBack"/>
       <w:r>
         <w:rPr>
           <w:rFonts w:hint="default"/>
@@ -71,7 +70,6 @@
         <w:t>Lab03: làm quen kì thi Kaggle</w:t>
       </w:r>
     </w:p>
-    <w:bookmarkEnd w:id="0"/>
     <w:p>
       <w:pPr>
         <w:jc w:val="center"/>
@@ -130,6 +128,7 @@
     <w:p>
       <w:pPr>
         <w:numPr>
+          <w:ilvl w:val="0"/>
           <w:numId w:val="0"/>
         </w:numPr>
         <w:rPr>
@@ -170,6 +169,7 @@
     <w:p>
       <w:pPr>
         <w:numPr>
+          <w:ilvl w:val="0"/>
           <w:numId w:val="0"/>
         </w:numPr>
         <w:jc w:val="center"/>
@@ -221,6 +221,7 @@
     <w:p>
       <w:pPr>
         <w:numPr>
+          <w:ilvl w:val="0"/>
           <w:numId w:val="0"/>
         </w:numPr>
         <w:jc w:val="both"/>
@@ -253,6 +254,7 @@
     <w:p>
       <w:pPr>
         <w:numPr>
+          <w:ilvl w:val="0"/>
           <w:numId w:val="0"/>
         </w:numPr>
         <w:jc w:val="center"/>
@@ -304,6 +306,7 @@
     <w:p>
       <w:pPr>
         <w:numPr>
+          <w:ilvl w:val="0"/>
           <w:numId w:val="0"/>
         </w:numPr>
         <w:jc w:val="center"/>
@@ -355,14 +358,16 @@
     <w:p>
       <w:pPr>
         <w:numPr>
-          <w:numId w:val="0"/>
-        </w:numPr>
-        <w:jc w:val="both"/>
-      </w:pPr>
-    </w:p>
-    <w:p>
-      <w:pPr>
-        <w:numPr>
+          <w:ilvl w:val="0"/>
+          <w:numId w:val="0"/>
+        </w:numPr>
+        <w:jc w:val="both"/>
+      </w:pPr>
+    </w:p>
+    <w:p>
+      <w:pPr>
+        <w:numPr>
+          <w:ilvl w:val="0"/>
           <w:numId w:val="0"/>
         </w:numPr>
         <w:jc w:val="both"/>
@@ -412,6 +417,7 @@
     <w:p>
       <w:pPr>
         <w:numPr>
+          <w:ilvl w:val="0"/>
           <w:numId w:val="0"/>
         </w:numPr>
         <w:ind w:leftChars="0"/>
@@ -445,6 +451,7 @@
     <w:p>
       <w:pPr>
         <w:numPr>
+          <w:ilvl w:val="0"/>
           <w:numId w:val="0"/>
         </w:numPr>
         <w:ind w:leftChars="0"/>
@@ -497,6 +504,7 @@
     <w:p>
       <w:pPr>
         <w:numPr>
+          <w:ilvl w:val="0"/>
           <w:numId w:val="0"/>
         </w:numPr>
         <w:ind w:leftChars="0"/>
@@ -528,6 +536,7 @@
     <w:p>
       <w:pPr>
         <w:numPr>
+          <w:ilvl w:val="0"/>
           <w:numId w:val="0"/>
         </w:numPr>
         <w:ind w:leftChars="0"/>
@@ -581,6 +590,7 @@
     <w:p>
       <w:pPr>
         <w:numPr>
+          <w:ilvl w:val="0"/>
           <w:numId w:val="0"/>
         </w:numPr>
         <w:ind w:leftChars="0"/>
@@ -625,6 +635,7 @@
     <w:p>
       <w:pPr>
         <w:numPr>
+          <w:ilvl w:val="0"/>
           <w:numId w:val="0"/>
         </w:numPr>
         <w:ind w:leftChars="0"/>
@@ -658,6 +669,7 @@
     <w:p>
       <w:pPr>
         <w:numPr>
+          <w:ilvl w:val="0"/>
           <w:numId w:val="0"/>
         </w:numPr>
         <w:ind w:leftChars="0"/>
@@ -710,6 +722,7 @@
     <w:p>
       <w:pPr>
         <w:numPr>
+          <w:ilvl w:val="0"/>
           <w:numId w:val="0"/>
         </w:numPr>
         <w:ind w:leftChars="0"/>
@@ -741,6 +754,7 @@
     <w:p>
       <w:pPr>
         <w:numPr>
+          <w:ilvl w:val="0"/>
           <w:numId w:val="0"/>
         </w:numPr>
         <w:ind w:leftChars="0"/>
@@ -793,6 +807,7 @@
     <w:p>
       <w:pPr>
         <w:numPr>
+          <w:ilvl w:val="0"/>
           <w:numId w:val="0"/>
         </w:numPr>
         <w:ind w:leftChars="0"/>
@@ -824,6 +839,7 @@
     <w:p>
       <w:pPr>
         <w:numPr>
+          <w:ilvl w:val="0"/>
           <w:numId w:val="0"/>
         </w:numPr>
         <w:ind w:leftChars="0"/>
@@ -876,6 +892,7 @@
     <w:p>
       <w:pPr>
         <w:numPr>
+          <w:ilvl w:val="0"/>
           <w:numId w:val="0"/>
         </w:numPr>
         <w:ind w:leftChars="0"/>
@@ -885,6 +902,7 @@
     <w:p>
       <w:pPr>
         <w:numPr>
+          <w:ilvl w:val="0"/>
           <w:numId w:val="0"/>
         </w:numPr>
         <w:ind w:leftChars="0"/>
@@ -894,6 +912,7 @@
     <w:p>
       <w:pPr>
         <w:numPr>
+          <w:ilvl w:val="0"/>
           <w:numId w:val="0"/>
         </w:numPr>
         <w:ind w:leftChars="0"/>
@@ -938,6 +957,7 @@
     <w:p>
       <w:pPr>
         <w:numPr>
+          <w:ilvl w:val="0"/>
           <w:numId w:val="0"/>
         </w:numPr>
         <w:ind w:leftChars="0"/>
@@ -957,6 +977,14 @@
           <w:lang w:val="en-US"/>
         </w:rPr>
         <w:tab/>
+      </w:r>
+      <w:r>
+        <w:rPr>
+          <w:rFonts w:hint="default"/>
+          <w:sz w:val="32"/>
+          <w:szCs w:val="32"/>
+          <w:lang w:val="en-US"/>
+        </w:rPr>
         <w:t>*</w:t>
       </w:r>
       <w:r>
@@ -972,6 +1000,7 @@
     <w:p>
       <w:pPr>
         <w:numPr>
+          <w:ilvl w:val="0"/>
           <w:numId w:val="0"/>
         </w:numPr>
         <w:ind w:leftChars="0"/>
@@ -991,7 +1020,6 @@
           <w:lang w:val="en-US"/>
         </w:rPr>
         <w:tab/>
-        <w:t/>
       </w:r>
       <w:r>
         <w:rPr>
@@ -1052,6 +1080,7 @@
     <w:p>
       <w:pPr>
         <w:numPr>
+          <w:ilvl w:val="0"/>
           <w:numId w:val="0"/>
         </w:numPr>
         <w:ind w:leftChars="0"/>
@@ -1071,37 +1100,55 @@
           <w:lang w:val="en-US"/>
         </w:rPr>
         <w:tab/>
-        <w:t>- Đảm bảo các cells chạy ổn định theo notebook mẫu.</w:t>
-      </w:r>
-    </w:p>
-    <w:p>
-      <w:pPr>
-        <w:numPr>
-          <w:numId w:val="0"/>
-        </w:numPr>
-        <w:ind w:leftChars="0"/>
-        <w:jc w:val="both"/>
+      </w:r>
+      <w:r>
         <w:rPr>
           <w:rFonts w:hint="default"/>
           <w:sz w:val="28"/>
           <w:szCs w:val="28"/>
           <w:lang w:val="en-US"/>
         </w:rPr>
-      </w:pPr>
-      <w:r>
+        <w:t>- Đảm bảo các cells chạy ổn định theo notebook mẫu.</w:t>
+      </w:r>
+    </w:p>
+    <w:p>
+      <w:pPr>
+        <w:numPr>
+          <w:ilvl w:val="0"/>
+          <w:numId w:val="0"/>
+        </w:numPr>
+        <w:ind w:leftChars="0"/>
+        <w:jc w:val="both"/>
         <w:rPr>
           <w:rFonts w:hint="default"/>
           <w:sz w:val="28"/>
           <w:szCs w:val="28"/>
           <w:lang w:val="en-US"/>
         </w:rPr>
+      </w:pPr>
+      <w:r>
+        <w:rPr>
+          <w:rFonts w:hint="default"/>
+          <w:sz w:val="28"/>
+          <w:szCs w:val="28"/>
+          <w:lang w:val="en-US"/>
+        </w:rPr>
         <w:tab/>
+      </w:r>
+      <w:r>
+        <w:rPr>
+          <w:rFonts w:hint="default"/>
+          <w:sz w:val="28"/>
+          <w:szCs w:val="28"/>
+          <w:lang w:val="en-US"/>
+        </w:rPr>
         <w:t>- Sau khi chạy xong thì ta sẽ thấy 1 file output từ tập dữ liệu train.</w:t>
       </w:r>
     </w:p>
     <w:p>
       <w:pPr>
         <w:numPr>
+          <w:ilvl w:val="0"/>
           <w:numId w:val="0"/>
         </w:numPr>
         <w:ind w:leftChars="0"/>
@@ -1154,6 +1201,7 @@
     <w:p>
       <w:pPr>
         <w:numPr>
+          <w:ilvl w:val="0"/>
           <w:numId w:val="0"/>
         </w:numPr>
         <w:ind w:leftChars="0"/>
@@ -1206,6 +1254,7 @@
     <w:p>
       <w:pPr>
         <w:numPr>
+          <w:ilvl w:val="0"/>
           <w:numId w:val="0"/>
         </w:numPr>
         <w:ind w:leftChars="0"/>
@@ -1234,6 +1283,7 @@
     <w:p>
       <w:pPr>
         <w:numPr>
+          <w:ilvl w:val="0"/>
           <w:numId w:val="0"/>
         </w:numPr>
         <w:ind w:leftChars="0"/>
@@ -1266,6 +1316,7 @@
     <w:p>
       <w:pPr>
         <w:numPr>
+          <w:ilvl w:val="0"/>
           <w:numId w:val="0"/>
         </w:numPr>
         <w:ind w:leftChars="0"/>
@@ -1364,6 +1415,7 @@
     <w:p>
       <w:pPr>
         <w:numPr>
+          <w:ilvl w:val="0"/>
           <w:numId w:val="0"/>
         </w:numPr>
         <w:ind w:leftChars="0"/>
@@ -1379,6 +1431,1283 @@
           <w:lang w:val="en-US"/>
         </w:rPr>
       </w:pPr>
+      <w:r>
+        <w:rPr>
+          <w:rFonts w:hint="default"/>
+          <w:b w:val="0"/>
+          <w:bCs w:val="0"/>
+          <w:i/>
+          <w:iCs/>
+          <w:sz w:val="21"/>
+          <w:szCs w:val="21"/>
+          <w:lang w:val="en-US"/>
+        </w:rPr>
+        <w:tab/>
+      </w:r>
+    </w:p>
+    <w:p>
+      <w:pPr>
+        <w:numPr>
+          <w:ilvl w:val="1"/>
+          <w:numId w:val="1"/>
+        </w:numPr>
+        <w:ind w:left="720" w:leftChars="0" w:firstLine="0" w:firstLineChars="0"/>
+        <w:jc w:val="both"/>
+        <w:rPr>
+          <w:rFonts w:hint="default"/>
+          <w:b w:val="0"/>
+          <w:bCs w:val="0"/>
+          <w:i/>
+          <w:iCs/>
+          <w:sz w:val="24"/>
+          <w:szCs w:val="24"/>
+          <w:lang w:val="en-US"/>
+        </w:rPr>
+      </w:pPr>
+      <w:r>
+        <w:rPr>
+          <w:rFonts w:hint="default"/>
+          <w:b w:val="0"/>
+          <w:bCs w:val="0"/>
+          <w:i/>
+          <w:iCs/>
+          <w:sz w:val="24"/>
+          <w:szCs w:val="24"/>
+          <w:u w:val="single"/>
+          <w:lang w:val="en-US"/>
+        </w:rPr>
+        <w:t>phân tích code</w:t>
+      </w:r>
+      <w:r>
+        <w:rPr>
+          <w:rFonts w:hint="default"/>
+          <w:b w:val="0"/>
+          <w:bCs w:val="0"/>
+          <w:i/>
+          <w:iCs/>
+          <w:sz w:val="24"/>
+          <w:szCs w:val="24"/>
+          <w:lang w:val="en-US"/>
+        </w:rPr>
+        <w:t>:</w:t>
+      </w:r>
+    </w:p>
+    <w:p>
+      <w:pPr>
+        <w:numPr>
+          <w:numId w:val="0"/>
+        </w:numPr>
+        <w:ind w:left="720" w:leftChars="0"/>
+        <w:jc w:val="both"/>
+        <w:rPr>
+          <w:rFonts w:hint="default"/>
+          <w:b w:val="0"/>
+          <w:bCs w:val="0"/>
+          <w:i/>
+          <w:iCs/>
+          <w:sz w:val="21"/>
+          <w:szCs w:val="21"/>
+          <w:lang w:val="en-US"/>
+        </w:rPr>
+      </w:pPr>
+      <w:r>
+        <w:rPr>
+          <w:rFonts w:hint="default"/>
+          <w:b w:val="0"/>
+          <w:bCs w:val="0"/>
+          <w:i/>
+          <w:iCs/>
+          <w:sz w:val="21"/>
+          <w:szCs w:val="21"/>
+          <w:lang w:val="en-US"/>
+        </w:rPr>
+        <w:tab/>
+        <w:t>-Import thư viện và kiểm tra đường dẫn tập dữ liệu.</w:t>
+      </w:r>
+      <w:bookmarkStart w:id="0" w:name="_GoBack"/>
+      <w:bookmarkEnd w:id="0"/>
+    </w:p>
+    <w:p>
+      <w:pPr>
+        <w:numPr>
+          <w:numId w:val="0"/>
+        </w:numPr>
+        <w:ind w:left="720" w:leftChars="0"/>
+        <w:jc w:val="center"/>
+      </w:pPr>
+      <w:r>
+        <w:drawing>
+          <wp:inline distT="0" distB="0" distL="114300" distR="114300">
+            <wp:extent cx="3303270" cy="1708150"/>
+            <wp:effectExtent l="0" t="0" r="3810" b="13970"/>
+            <wp:docPr id="15" name="Picture 1"/>
+            <wp:cNvGraphicFramePr>
+              <a:graphicFrameLocks xmlns:a="http://schemas.openxmlformats.org/drawingml/2006/main" noChangeAspect="1"/>
+            </wp:cNvGraphicFramePr>
+            <a:graphic xmlns:a="http://schemas.openxmlformats.org/drawingml/2006/main">
+              <a:graphicData uri="http://schemas.openxmlformats.org/drawingml/2006/picture">
+                <pic:pic xmlns:pic="http://schemas.openxmlformats.org/drawingml/2006/picture">
+                  <pic:nvPicPr>
+                    <pic:cNvPr id="15" name="Picture 1"/>
+                    <pic:cNvPicPr>
+                      <a:picLocks noChangeAspect="1"/>
+                    </pic:cNvPicPr>
+                  </pic:nvPicPr>
+                  <pic:blipFill>
+                    <a:blip r:embed="rId14"/>
+                    <a:stretch>
+                      <a:fillRect/>
+                    </a:stretch>
+                  </pic:blipFill>
+                  <pic:spPr>
+                    <a:xfrm>
+                      <a:off x="0" y="0"/>
+                      <a:ext cx="3303270" cy="1708150"/>
+                    </a:xfrm>
+                    <a:prstGeom prst="rect">
+                      <a:avLst/>
+                    </a:prstGeom>
+                    <a:noFill/>
+                    <a:ln>
+                      <a:noFill/>
+                    </a:ln>
+                  </pic:spPr>
+                </pic:pic>
+              </a:graphicData>
+            </a:graphic>
+          </wp:inline>
+        </w:drawing>
+      </w:r>
+    </w:p>
+    <w:p>
+      <w:pPr>
+        <w:numPr>
+          <w:numId w:val="0"/>
+        </w:numPr>
+        <w:jc w:val="both"/>
+        <w:rPr>
+          <w:rFonts w:hint="default"/>
+          <w:lang w:val="en-US"/>
+        </w:rPr>
+      </w:pPr>
+      <w:r>
+        <w:rPr>
+          <w:rFonts w:hint="default"/>
+          <w:lang w:val="en-US"/>
+        </w:rPr>
+        <w:tab/>
+        <w:t/>
+      </w:r>
+      <w:r>
+        <w:rPr>
+          <w:rFonts w:hint="default"/>
+          <w:lang w:val="en-US"/>
+        </w:rPr>
+        <w:tab/>
+        <w:t>-Chuyển đổi file csv thành mảng train và test data trong python, đồng thời kiểm tra dữ liệu.</w:t>
+      </w:r>
+    </w:p>
+    <w:p>
+      <w:pPr>
+        <w:numPr>
+          <w:numId w:val="0"/>
+        </w:numPr>
+        <w:ind w:left="720" w:leftChars="0"/>
+        <w:jc w:val="center"/>
+      </w:pPr>
+      <w:r>
+        <w:drawing>
+          <wp:inline distT="0" distB="0" distL="114300" distR="114300">
+            <wp:extent cx="4053840" cy="1790700"/>
+            <wp:effectExtent l="0" t="0" r="0" b="7620"/>
+            <wp:docPr id="16" name="Picture 2"/>
+            <wp:cNvGraphicFramePr>
+              <a:graphicFrameLocks xmlns:a="http://schemas.openxmlformats.org/drawingml/2006/main" noChangeAspect="1"/>
+            </wp:cNvGraphicFramePr>
+            <a:graphic xmlns:a="http://schemas.openxmlformats.org/drawingml/2006/main">
+              <a:graphicData uri="http://schemas.openxmlformats.org/drawingml/2006/picture">
+                <pic:pic xmlns:pic="http://schemas.openxmlformats.org/drawingml/2006/picture">
+                  <pic:nvPicPr>
+                    <pic:cNvPr id="16" name="Picture 2"/>
+                    <pic:cNvPicPr>
+                      <a:picLocks noChangeAspect="1"/>
+                    </pic:cNvPicPr>
+                  </pic:nvPicPr>
+                  <pic:blipFill>
+                    <a:blip r:embed="rId15"/>
+                    <a:stretch>
+                      <a:fillRect/>
+                    </a:stretch>
+                  </pic:blipFill>
+                  <pic:spPr>
+                    <a:xfrm>
+                      <a:off x="0" y="0"/>
+                      <a:ext cx="4053840" cy="1790700"/>
+                    </a:xfrm>
+                    <a:prstGeom prst="rect">
+                      <a:avLst/>
+                    </a:prstGeom>
+                    <a:noFill/>
+                    <a:ln>
+                      <a:noFill/>
+                    </a:ln>
+                  </pic:spPr>
+                </pic:pic>
+              </a:graphicData>
+            </a:graphic>
+          </wp:inline>
+        </w:drawing>
+      </w:r>
+    </w:p>
+    <w:p>
+      <w:pPr>
+        <w:numPr>
+          <w:numId w:val="0"/>
+        </w:numPr>
+        <w:ind w:left="720" w:leftChars="0"/>
+        <w:jc w:val="both"/>
+        <w:rPr>
+          <w:rFonts w:hint="default"/>
+          <w:lang w:val="en-US"/>
+        </w:rPr>
+      </w:pPr>
+      <w:r>
+        <w:rPr>
+          <w:rFonts w:hint="default"/>
+          <w:lang w:val="en-US"/>
+        </w:rPr>
+        <w:tab/>
+        <w:t>- Các thông tin về tập dữ liệu.</w:t>
+      </w:r>
+    </w:p>
+    <w:p>
+      <w:pPr>
+        <w:numPr>
+          <w:numId w:val="0"/>
+        </w:numPr>
+        <w:ind w:left="720" w:leftChars="0"/>
+        <w:jc w:val="center"/>
+      </w:pPr>
+      <w:r>
+        <w:drawing>
+          <wp:inline distT="0" distB="0" distL="114300" distR="114300">
+            <wp:extent cx="2220595" cy="2646045"/>
+            <wp:effectExtent l="0" t="0" r="4445" b="5715"/>
+            <wp:docPr id="18" name="Picture 3"/>
+            <wp:cNvGraphicFramePr>
+              <a:graphicFrameLocks xmlns:a="http://schemas.openxmlformats.org/drawingml/2006/main" noChangeAspect="1"/>
+            </wp:cNvGraphicFramePr>
+            <a:graphic xmlns:a="http://schemas.openxmlformats.org/drawingml/2006/main">
+              <a:graphicData uri="http://schemas.openxmlformats.org/drawingml/2006/picture">
+                <pic:pic xmlns:pic="http://schemas.openxmlformats.org/drawingml/2006/picture">
+                  <pic:nvPicPr>
+                    <pic:cNvPr id="18" name="Picture 3"/>
+                    <pic:cNvPicPr>
+                      <a:picLocks noChangeAspect="1"/>
+                    </pic:cNvPicPr>
+                  </pic:nvPicPr>
+                  <pic:blipFill>
+                    <a:blip r:embed="rId16"/>
+                    <a:stretch>
+                      <a:fillRect/>
+                    </a:stretch>
+                  </pic:blipFill>
+                  <pic:spPr>
+                    <a:xfrm>
+                      <a:off x="0" y="0"/>
+                      <a:ext cx="2220595" cy="2646045"/>
+                    </a:xfrm>
+                    <a:prstGeom prst="rect">
+                      <a:avLst/>
+                    </a:prstGeom>
+                    <a:noFill/>
+                    <a:ln>
+                      <a:noFill/>
+                    </a:ln>
+                  </pic:spPr>
+                </pic:pic>
+              </a:graphicData>
+            </a:graphic>
+          </wp:inline>
+        </w:drawing>
+      </w:r>
+    </w:p>
+    <w:p>
+      <w:pPr>
+        <w:numPr>
+          <w:numId w:val="0"/>
+        </w:numPr>
+        <w:ind w:left="720" w:leftChars="0"/>
+        <w:jc w:val="both"/>
+        <w:rPr>
+          <w:rFonts w:hint="default"/>
+          <w:lang w:val="en-US"/>
+        </w:rPr>
+      </w:pPr>
+      <w:r>
+        <w:rPr>
+          <w:rFonts w:hint="default"/>
+          <w:lang w:val="en-US"/>
+        </w:rPr>
+        <w:tab/>
+        <w:t>- Kiểm tra tính đầy đủ của các thuộc tính trong tập dữ liệu.</w:t>
+      </w:r>
+    </w:p>
+    <w:p>
+      <w:pPr>
+        <w:numPr>
+          <w:numId w:val="0"/>
+        </w:numPr>
+        <w:ind w:left="720" w:leftChars="0"/>
+        <w:jc w:val="center"/>
+      </w:pPr>
+      <w:r>
+        <w:drawing>
+          <wp:inline distT="0" distB="0" distL="114300" distR="114300">
+            <wp:extent cx="2085975" cy="2240280"/>
+            <wp:effectExtent l="0" t="0" r="1905" b="0"/>
+            <wp:docPr id="19" name="Picture 4"/>
+            <wp:cNvGraphicFramePr>
+              <a:graphicFrameLocks xmlns:a="http://schemas.openxmlformats.org/drawingml/2006/main" noChangeAspect="1"/>
+            </wp:cNvGraphicFramePr>
+            <a:graphic xmlns:a="http://schemas.openxmlformats.org/drawingml/2006/main">
+              <a:graphicData uri="http://schemas.openxmlformats.org/drawingml/2006/picture">
+                <pic:pic xmlns:pic="http://schemas.openxmlformats.org/drawingml/2006/picture">
+                  <pic:nvPicPr>
+                    <pic:cNvPr id="19" name="Picture 4"/>
+                    <pic:cNvPicPr>
+                      <a:picLocks noChangeAspect="1"/>
+                    </pic:cNvPicPr>
+                  </pic:nvPicPr>
+                  <pic:blipFill>
+                    <a:blip r:embed="rId17"/>
+                    <a:stretch>
+                      <a:fillRect/>
+                    </a:stretch>
+                  </pic:blipFill>
+                  <pic:spPr>
+                    <a:xfrm>
+                      <a:off x="0" y="0"/>
+                      <a:ext cx="2085975" cy="2240280"/>
+                    </a:xfrm>
+                    <a:prstGeom prst="rect">
+                      <a:avLst/>
+                    </a:prstGeom>
+                    <a:noFill/>
+                    <a:ln>
+                      <a:noFill/>
+                    </a:ln>
+                  </pic:spPr>
+                </pic:pic>
+              </a:graphicData>
+            </a:graphic>
+          </wp:inline>
+        </w:drawing>
+      </w:r>
+    </w:p>
+    <w:p>
+      <w:pPr>
+        <w:numPr>
+          <w:numId w:val="0"/>
+        </w:numPr>
+        <w:ind w:left="720" w:leftChars="0"/>
+        <w:jc w:val="both"/>
+        <w:rPr>
+          <w:rFonts w:hint="default"/>
+          <w:lang w:val="en-US"/>
+        </w:rPr>
+      </w:pPr>
+      <w:r>
+        <w:rPr>
+          <w:rFonts w:hint="default"/>
+          <w:lang w:val="en-US"/>
+        </w:rPr>
+        <w:tab/>
+        <w:t>- Thêm vào các dữ liệu xuất hiện thường xuyên ở các thuộc tính cần thiết như Embarked (Tham gia), các giá trị trung bình vào Age (tuổi). Loại bỏ các thuộc tính thiếu quá nhiều dữ liệu để có thể dùng và các thuộc tính không cần thiết như Ticket, Cabin, Passenger ID/ Name. Tương tự với tệp test.</w:t>
+      </w:r>
+    </w:p>
+    <w:p>
+      <w:pPr>
+        <w:numPr>
+          <w:numId w:val="0"/>
+        </w:numPr>
+        <w:ind w:left="720" w:leftChars="0"/>
+        <w:jc w:val="center"/>
+      </w:pPr>
+      <w:r>
+        <w:drawing>
+          <wp:inline distT="0" distB="0" distL="114300" distR="114300">
+            <wp:extent cx="3669665" cy="1791335"/>
+            <wp:effectExtent l="0" t="0" r="3175" b="6985"/>
+            <wp:docPr id="20" name="Picture 5"/>
+            <wp:cNvGraphicFramePr>
+              <a:graphicFrameLocks xmlns:a="http://schemas.openxmlformats.org/drawingml/2006/main" noChangeAspect="1"/>
+            </wp:cNvGraphicFramePr>
+            <a:graphic xmlns:a="http://schemas.openxmlformats.org/drawingml/2006/main">
+              <a:graphicData uri="http://schemas.openxmlformats.org/drawingml/2006/picture">
+                <pic:pic xmlns:pic="http://schemas.openxmlformats.org/drawingml/2006/picture">
+                  <pic:nvPicPr>
+                    <pic:cNvPr id="20" name="Picture 5"/>
+                    <pic:cNvPicPr>
+                      <a:picLocks noChangeAspect="1"/>
+                    </pic:cNvPicPr>
+                  </pic:nvPicPr>
+                  <pic:blipFill>
+                    <a:blip r:embed="rId18"/>
+                    <a:stretch>
+                      <a:fillRect/>
+                    </a:stretch>
+                  </pic:blipFill>
+                  <pic:spPr>
+                    <a:xfrm>
+                      <a:off x="0" y="0"/>
+                      <a:ext cx="3669665" cy="1791335"/>
+                    </a:xfrm>
+                    <a:prstGeom prst="rect">
+                      <a:avLst/>
+                    </a:prstGeom>
+                    <a:noFill/>
+                    <a:ln>
+                      <a:noFill/>
+                    </a:ln>
+                  </pic:spPr>
+                </pic:pic>
+              </a:graphicData>
+            </a:graphic>
+          </wp:inline>
+        </w:drawing>
+      </w:r>
+    </w:p>
+    <w:p>
+      <w:pPr>
+        <w:numPr>
+          <w:numId w:val="0"/>
+        </w:numPr>
+        <w:ind w:left="720" w:leftChars="0"/>
+        <w:jc w:val="both"/>
+        <w:rPr>
+          <w:rFonts w:hint="default"/>
+          <w:lang w:val="en-US"/>
+        </w:rPr>
+      </w:pPr>
+      <w:r>
+        <w:rPr>
+          <w:rFonts w:hint="default"/>
+          <w:lang w:val="en-US"/>
+        </w:rPr>
+        <w:tab/>
+        <w:t>- Thay đổi kiểu dữ liệu về các các kiểu dữ liệu cơ bản để sử dụng. Embarked có 3 giá trị S, C, Q tượng trưng cho 3 địa điểm, việc ta binary hóa thành 3 cột riêng biệt và bỏ 1 cột để tiết kiệm dữ liệu và vẫn giữ tính đúng đoán cho dữ liệu vì nếu cột a và b đều 0 thì nó ám chỉ đến giá trị còn lại.</w:t>
+      </w:r>
+    </w:p>
+    <w:p>
+      <w:pPr>
+        <w:numPr>
+          <w:numId w:val="0"/>
+        </w:numPr>
+        <w:ind w:left="720" w:leftChars="0"/>
+        <w:jc w:val="center"/>
+      </w:pPr>
+      <w:r>
+        <w:drawing>
+          <wp:inline distT="0" distB="0" distL="114300" distR="114300">
+            <wp:extent cx="3794125" cy="1613535"/>
+            <wp:effectExtent l="0" t="0" r="635" b="1905"/>
+            <wp:docPr id="21" name="Picture 6"/>
+            <wp:cNvGraphicFramePr>
+              <a:graphicFrameLocks xmlns:a="http://schemas.openxmlformats.org/drawingml/2006/main" noChangeAspect="1"/>
+            </wp:cNvGraphicFramePr>
+            <a:graphic xmlns:a="http://schemas.openxmlformats.org/drawingml/2006/main">
+              <a:graphicData uri="http://schemas.openxmlformats.org/drawingml/2006/picture">
+                <pic:pic xmlns:pic="http://schemas.openxmlformats.org/drawingml/2006/picture">
+                  <pic:nvPicPr>
+                    <pic:cNvPr id="21" name="Picture 6"/>
+                    <pic:cNvPicPr>
+                      <a:picLocks noChangeAspect="1"/>
+                    </pic:cNvPicPr>
+                  </pic:nvPicPr>
+                  <pic:blipFill>
+                    <a:blip r:embed="rId19"/>
+                    <a:stretch>
+                      <a:fillRect/>
+                    </a:stretch>
+                  </pic:blipFill>
+                  <pic:spPr>
+                    <a:xfrm>
+                      <a:off x="0" y="0"/>
+                      <a:ext cx="3794125" cy="1613535"/>
+                    </a:xfrm>
+                    <a:prstGeom prst="rect">
+                      <a:avLst/>
+                    </a:prstGeom>
+                    <a:noFill/>
+                    <a:ln>
+                      <a:noFill/>
+                    </a:ln>
+                  </pic:spPr>
+                </pic:pic>
+              </a:graphicData>
+            </a:graphic>
+          </wp:inline>
+        </w:drawing>
+      </w:r>
+    </w:p>
+    <w:p>
+      <w:pPr>
+        <w:numPr>
+          <w:numId w:val="0"/>
+        </w:numPr>
+        <w:ind w:left="720" w:leftChars="0"/>
+        <w:jc w:val="both"/>
+        <w:rPr>
+          <w:rFonts w:hint="default"/>
+          <w:lang w:val="en-US"/>
+        </w:rPr>
+      </w:pPr>
+      <w:r>
+        <w:rPr>
+          <w:rFonts w:hint="default"/>
+          <w:lang w:val="en-US"/>
+        </w:rPr>
+        <w:tab/>
+        <w:t>- Biểu đồ thể hiến sự phân phối trong giá vé (phân biệt toa hạng trên tàu).</w:t>
+      </w:r>
+    </w:p>
+    <w:p>
+      <w:pPr>
+        <w:numPr>
+          <w:numId w:val="0"/>
+        </w:numPr>
+        <w:ind w:left="720" w:leftChars="0"/>
+        <w:jc w:val="center"/>
+      </w:pPr>
+      <w:r>
+        <w:drawing>
+          <wp:inline distT="0" distB="0" distL="114300" distR="114300">
+            <wp:extent cx="3987800" cy="2759710"/>
+            <wp:effectExtent l="0" t="0" r="5080" b="13970"/>
+            <wp:docPr id="22" name="Picture 7"/>
+            <wp:cNvGraphicFramePr>
+              <a:graphicFrameLocks xmlns:a="http://schemas.openxmlformats.org/drawingml/2006/main" noChangeAspect="1"/>
+            </wp:cNvGraphicFramePr>
+            <a:graphic xmlns:a="http://schemas.openxmlformats.org/drawingml/2006/main">
+              <a:graphicData uri="http://schemas.openxmlformats.org/drawingml/2006/picture">
+                <pic:pic xmlns:pic="http://schemas.openxmlformats.org/drawingml/2006/picture">
+                  <pic:nvPicPr>
+                    <pic:cNvPr id="22" name="Picture 7"/>
+                    <pic:cNvPicPr>
+                      <a:picLocks noChangeAspect="1"/>
+                    </pic:cNvPicPr>
+                  </pic:nvPicPr>
+                  <pic:blipFill>
+                    <a:blip r:embed="rId20"/>
+                    <a:stretch>
+                      <a:fillRect/>
+                    </a:stretch>
+                  </pic:blipFill>
+                  <pic:spPr>
+                    <a:xfrm>
+                      <a:off x="0" y="0"/>
+                      <a:ext cx="3987800" cy="2759710"/>
+                    </a:xfrm>
+                    <a:prstGeom prst="rect">
+                      <a:avLst/>
+                    </a:prstGeom>
+                    <a:noFill/>
+                    <a:ln>
+                      <a:noFill/>
+                    </a:ln>
+                  </pic:spPr>
+                </pic:pic>
+              </a:graphicData>
+            </a:graphic>
+          </wp:inline>
+        </w:drawing>
+      </w:r>
+    </w:p>
+    <w:p>
+      <w:pPr>
+        <w:numPr>
+          <w:numId w:val="0"/>
+        </w:numPr>
+        <w:ind w:left="720" w:leftChars="0"/>
+        <w:jc w:val="both"/>
+        <w:rPr>
+          <w:rFonts w:hint="default"/>
+          <w:lang w:val="en-US"/>
+        </w:rPr>
+      </w:pPr>
+      <w:r>
+        <w:rPr>
+          <w:rFonts w:hint="default"/>
+          <w:lang w:val="en-US"/>
+        </w:rPr>
+        <w:tab/>
+        <w:t>- Sử dụng hàm Log(1 + x) để giảm giá trị lớn của các vé, đồng thời giảm tính biến thiên cho tập giá trị. Việc này đem lại ý nghĩa hơn cho tập giá trị khi train và nâng hiệu suất mô hình.</w:t>
+      </w:r>
+    </w:p>
+    <w:p>
+      <w:pPr>
+        <w:numPr>
+          <w:numId w:val="0"/>
+        </w:numPr>
+        <w:ind w:left="720" w:leftChars="0"/>
+        <w:jc w:val="center"/>
+        <w:rPr>
+          <w:rFonts w:hint="default"/>
+          <w:lang w:val="en-US"/>
+        </w:rPr>
+      </w:pPr>
+      <w:r>
+        <w:drawing>
+          <wp:inline distT="0" distB="0" distL="114300" distR="114300">
+            <wp:extent cx="3361690" cy="630555"/>
+            <wp:effectExtent l="0" t="0" r="6350" b="9525"/>
+            <wp:docPr id="23" name="Picture 8"/>
+            <wp:cNvGraphicFramePr>
+              <a:graphicFrameLocks xmlns:a="http://schemas.openxmlformats.org/drawingml/2006/main" noChangeAspect="1"/>
+            </wp:cNvGraphicFramePr>
+            <a:graphic xmlns:a="http://schemas.openxmlformats.org/drawingml/2006/main">
+              <a:graphicData uri="http://schemas.openxmlformats.org/drawingml/2006/picture">
+                <pic:pic xmlns:pic="http://schemas.openxmlformats.org/drawingml/2006/picture">
+                  <pic:nvPicPr>
+                    <pic:cNvPr id="23" name="Picture 8"/>
+                    <pic:cNvPicPr>
+                      <a:picLocks noChangeAspect="1"/>
+                    </pic:cNvPicPr>
+                  </pic:nvPicPr>
+                  <pic:blipFill>
+                    <a:blip r:embed="rId21"/>
+                    <a:stretch>
+                      <a:fillRect/>
+                    </a:stretch>
+                  </pic:blipFill>
+                  <pic:spPr>
+                    <a:xfrm>
+                      <a:off x="0" y="0"/>
+                      <a:ext cx="3361690" cy="630555"/>
+                    </a:xfrm>
+                    <a:prstGeom prst="rect">
+                      <a:avLst/>
+                    </a:prstGeom>
+                    <a:noFill/>
+                    <a:ln>
+                      <a:noFill/>
+                    </a:ln>
+                  </pic:spPr>
+                </pic:pic>
+              </a:graphicData>
+            </a:graphic>
+          </wp:inline>
+        </w:drawing>
+      </w:r>
+    </w:p>
+    <w:p>
+      <w:pPr>
+        <w:numPr>
+          <w:numId w:val="0"/>
+        </w:numPr>
+        <w:ind w:left="720" w:leftChars="0"/>
+        <w:jc w:val="both"/>
+        <w:rPr>
+          <w:rFonts w:hint="default"/>
+          <w:lang w:val="en-US"/>
+        </w:rPr>
+      </w:pPr>
+      <w:r>
+        <w:rPr>
+          <w:rFonts w:hint="default"/>
+          <w:lang w:val="en-US"/>
+        </w:rPr>
+        <w:tab/>
+        <w:t>- Giảm tỉ lệ biến thiên trên tập các giá trị có khoảng cách lớn bằng cách sử dụng phân phối chuẩn.</w:t>
+      </w:r>
+    </w:p>
+    <w:p>
+      <w:pPr>
+        <w:numPr>
+          <w:numId w:val="0"/>
+        </w:numPr>
+        <w:ind w:left="720" w:leftChars="0"/>
+        <w:jc w:val="center"/>
+      </w:pPr>
+      <w:r>
+        <w:drawing>
+          <wp:inline distT="0" distB="0" distL="114300" distR="114300">
+            <wp:extent cx="3722370" cy="1036955"/>
+            <wp:effectExtent l="0" t="0" r="11430" b="14605"/>
+            <wp:docPr id="24" name="Picture 9"/>
+            <wp:cNvGraphicFramePr>
+              <a:graphicFrameLocks xmlns:a="http://schemas.openxmlformats.org/drawingml/2006/main" noChangeAspect="1"/>
+            </wp:cNvGraphicFramePr>
+            <a:graphic xmlns:a="http://schemas.openxmlformats.org/drawingml/2006/main">
+              <a:graphicData uri="http://schemas.openxmlformats.org/drawingml/2006/picture">
+                <pic:pic xmlns:pic="http://schemas.openxmlformats.org/drawingml/2006/picture">
+                  <pic:nvPicPr>
+                    <pic:cNvPr id="24" name="Picture 9"/>
+                    <pic:cNvPicPr>
+                      <a:picLocks noChangeAspect="1"/>
+                    </pic:cNvPicPr>
+                  </pic:nvPicPr>
+                  <pic:blipFill>
+                    <a:blip r:embed="rId22"/>
+                    <a:stretch>
+                      <a:fillRect/>
+                    </a:stretch>
+                  </pic:blipFill>
+                  <pic:spPr>
+                    <a:xfrm>
+                      <a:off x="0" y="0"/>
+                      <a:ext cx="3722370" cy="1036955"/>
+                    </a:xfrm>
+                    <a:prstGeom prst="rect">
+                      <a:avLst/>
+                    </a:prstGeom>
+                    <a:noFill/>
+                    <a:ln>
+                      <a:noFill/>
+                    </a:ln>
+                  </pic:spPr>
+                </pic:pic>
+              </a:graphicData>
+            </a:graphic>
+          </wp:inline>
+        </w:drawing>
+      </w:r>
+    </w:p>
+    <w:p>
+      <w:pPr>
+        <w:numPr>
+          <w:numId w:val="0"/>
+        </w:numPr>
+        <w:ind w:left="720" w:leftChars="0"/>
+        <w:jc w:val="both"/>
+        <w:rPr>
+          <w:rFonts w:hint="default"/>
+          <w:lang w:val="en-US"/>
+        </w:rPr>
+      </w:pPr>
+      <w:r>
+        <w:rPr>
+          <w:rFonts w:hint="default"/>
+          <w:lang w:val="en-US"/>
+        </w:rPr>
+        <w:tab/>
+        <w:t>- Tách biệt giá trị cần dự đoán ra khỏi tập dữ liệu và thực hiện chia thành 2 tập train và validate (đánh giá). Random state chỉ đơn giản là seed random được cố định để luôn có các tập dữ liệu như vậy trong mỗi lần chạy.</w:t>
+      </w:r>
+    </w:p>
+    <w:p>
+      <w:pPr>
+        <w:numPr>
+          <w:numId w:val="0"/>
+        </w:numPr>
+        <w:ind w:left="720" w:leftChars="0"/>
+        <w:jc w:val="center"/>
+      </w:pPr>
+      <w:r>
+        <w:drawing>
+          <wp:inline distT="0" distB="0" distL="114300" distR="114300">
+            <wp:extent cx="3816985" cy="1522730"/>
+            <wp:effectExtent l="0" t="0" r="8255" b="1270"/>
+            <wp:docPr id="25" name="Picture 10"/>
+            <wp:cNvGraphicFramePr>
+              <a:graphicFrameLocks xmlns:a="http://schemas.openxmlformats.org/drawingml/2006/main" noChangeAspect="1"/>
+            </wp:cNvGraphicFramePr>
+            <a:graphic xmlns:a="http://schemas.openxmlformats.org/drawingml/2006/main">
+              <a:graphicData uri="http://schemas.openxmlformats.org/drawingml/2006/picture">
+                <pic:pic xmlns:pic="http://schemas.openxmlformats.org/drawingml/2006/picture">
+                  <pic:nvPicPr>
+                    <pic:cNvPr id="25" name="Picture 10"/>
+                    <pic:cNvPicPr>
+                      <a:picLocks noChangeAspect="1"/>
+                    </pic:cNvPicPr>
+                  </pic:nvPicPr>
+                  <pic:blipFill>
+                    <a:blip r:embed="rId23"/>
+                    <a:stretch>
+                      <a:fillRect/>
+                    </a:stretch>
+                  </pic:blipFill>
+                  <pic:spPr>
+                    <a:xfrm>
+                      <a:off x="0" y="0"/>
+                      <a:ext cx="3816985" cy="1522730"/>
+                    </a:xfrm>
+                    <a:prstGeom prst="rect">
+                      <a:avLst/>
+                    </a:prstGeom>
+                    <a:noFill/>
+                    <a:ln>
+                      <a:noFill/>
+                    </a:ln>
+                  </pic:spPr>
+                </pic:pic>
+              </a:graphicData>
+            </a:graphic>
+          </wp:inline>
+        </w:drawing>
+      </w:r>
+    </w:p>
+    <w:p>
+      <w:pPr>
+        <w:numPr>
+          <w:numId w:val="0"/>
+        </w:numPr>
+        <w:ind w:left="720" w:leftChars="0"/>
+        <w:jc w:val="both"/>
+        <w:rPr>
+          <w:rFonts w:hint="default"/>
+          <w:lang w:val="en-US"/>
+        </w:rPr>
+      </w:pPr>
+      <w:r>
+        <w:rPr>
+          <w:rFonts w:hint="default"/>
+          <w:lang w:val="en-US"/>
+        </w:rPr>
+        <w:tab/>
+        <w:t>- Thực hiện khởi tạo các models, train và xem hiệu suất.</w:t>
+      </w:r>
+    </w:p>
+    <w:p>
+      <w:pPr>
+        <w:numPr>
+          <w:numId w:val="0"/>
+        </w:numPr>
+        <w:ind w:left="720" w:leftChars="0"/>
+        <w:jc w:val="both"/>
+        <w:rPr>
+          <w:rFonts w:hint="default"/>
+          <w:lang w:val="en-US"/>
+        </w:rPr>
+      </w:pPr>
+      <w:r>
+        <w:rPr>
+          <w:rFonts w:hint="default"/>
+          <w:lang w:val="en-US"/>
+        </w:rPr>
+        <w:tab/>
+        <w:t/>
+      </w:r>
+      <w:r>
+        <w:rPr>
+          <w:rFonts w:hint="default"/>
+          <w:lang w:val="en-US"/>
+        </w:rPr>
+        <w:tab/>
+        <w:t>+Accuracy: độ chuẩn xác trong việc dự đoán.</w:t>
+      </w:r>
+    </w:p>
+    <w:p>
+      <w:pPr>
+        <w:numPr>
+          <w:numId w:val="0"/>
+        </w:numPr>
+        <w:ind w:left="720" w:leftChars="0"/>
+        <w:jc w:val="both"/>
+        <w:rPr>
+          <w:rFonts w:hint="default"/>
+          <w:lang w:val="en-US"/>
+        </w:rPr>
+      </w:pPr>
+      <w:r>
+        <w:rPr>
+          <w:rFonts w:hint="default"/>
+          <w:lang w:val="en-US"/>
+        </w:rPr>
+        <w:tab/>
+        <w:t/>
+      </w:r>
+      <w:r>
+        <w:rPr>
+          <w:rFonts w:hint="default"/>
+          <w:lang w:val="en-US"/>
+        </w:rPr>
+        <w:tab/>
+        <w:t xml:space="preserve">+F1 Score: là tỉ lệ của precision và recall </w:t>
+      </w:r>
+    </w:p>
+    <w:p>
+      <w:pPr>
+        <w:numPr>
+          <w:numId w:val="0"/>
+        </w:numPr>
+        <w:ind w:left="2160" w:leftChars="0" w:firstLine="720" w:firstLineChars="0"/>
+        <w:jc w:val="both"/>
+        <w:rPr>
+          <w:rFonts w:hint="default"/>
+          <w:lang w:val="en-US"/>
+        </w:rPr>
+      </w:pPr>
+      <w:r>
+        <w:rPr>
+          <w:rFonts w:hint="default"/>
+          <w:lang w:val="en-US"/>
+        </w:rPr>
+        <w:t>(VD: số người sống sót / số người dự doán).</w:t>
+      </w:r>
+    </w:p>
+    <w:p>
+      <w:pPr>
+        <w:numPr>
+          <w:numId w:val="0"/>
+        </w:numPr>
+        <w:jc w:val="both"/>
+        <w:rPr>
+          <w:rFonts w:hint="default"/>
+          <w:lang w:val="en-US"/>
+        </w:rPr>
+      </w:pPr>
+      <w:r>
+        <w:rPr>
+          <w:rFonts w:hint="default"/>
+          <w:lang w:val="en-US"/>
+        </w:rPr>
+        <w:tab/>
+        <w:t/>
+      </w:r>
+      <w:r>
+        <w:rPr>
+          <w:rFonts w:hint="default"/>
+          <w:lang w:val="en-US"/>
+        </w:rPr>
+        <w:tab/>
+        <w:t/>
+      </w:r>
+      <w:r>
+        <w:rPr>
+          <w:rFonts w:hint="default"/>
+          <w:lang w:val="en-US"/>
+        </w:rPr>
+        <w:tab/>
+        <w:t>+ROC AUC: đo lường hiệu suất phân biệt các lớp của mô hình.</w:t>
+      </w:r>
+    </w:p>
+    <w:p>
+      <w:pPr>
+        <w:numPr>
+          <w:numId w:val="0"/>
+        </w:numPr>
+        <w:ind w:left="720" w:leftChars="0"/>
+        <w:jc w:val="center"/>
+      </w:pPr>
+      <w:r>
+        <w:drawing>
+          <wp:inline distT="0" distB="0" distL="114300" distR="114300">
+            <wp:extent cx="5042535" cy="3189605"/>
+            <wp:effectExtent l="0" t="0" r="1905" b="10795"/>
+            <wp:docPr id="26" name="Picture 11"/>
+            <wp:cNvGraphicFramePr>
+              <a:graphicFrameLocks xmlns:a="http://schemas.openxmlformats.org/drawingml/2006/main" noChangeAspect="1"/>
+            </wp:cNvGraphicFramePr>
+            <a:graphic xmlns:a="http://schemas.openxmlformats.org/drawingml/2006/main">
+              <a:graphicData uri="http://schemas.openxmlformats.org/drawingml/2006/picture">
+                <pic:pic xmlns:pic="http://schemas.openxmlformats.org/drawingml/2006/picture">
+                  <pic:nvPicPr>
+                    <pic:cNvPr id="26" name="Picture 11"/>
+                    <pic:cNvPicPr>
+                      <a:picLocks noChangeAspect="1"/>
+                    </pic:cNvPicPr>
+                  </pic:nvPicPr>
+                  <pic:blipFill>
+                    <a:blip r:embed="rId24"/>
+                    <a:stretch>
+                      <a:fillRect/>
+                    </a:stretch>
+                  </pic:blipFill>
+                  <pic:spPr>
+                    <a:xfrm>
+                      <a:off x="0" y="0"/>
+                      <a:ext cx="5042535" cy="3189605"/>
+                    </a:xfrm>
+                    <a:prstGeom prst="rect">
+                      <a:avLst/>
+                    </a:prstGeom>
+                    <a:noFill/>
+                    <a:ln>
+                      <a:noFill/>
+                    </a:ln>
+                  </pic:spPr>
+                </pic:pic>
+              </a:graphicData>
+            </a:graphic>
+          </wp:inline>
+        </w:drawing>
+      </w:r>
+    </w:p>
+    <w:p>
+      <w:pPr>
+        <w:numPr>
+          <w:numId w:val="0"/>
+        </w:numPr>
+        <w:ind w:left="720" w:leftChars="0"/>
+        <w:jc w:val="both"/>
+        <w:rPr>
+          <w:rFonts w:hint="default"/>
+          <w:lang w:val="en-US"/>
+        </w:rPr>
+      </w:pPr>
+      <w:r>
+        <w:rPr>
+          <w:rFonts w:hint="default"/>
+          <w:lang w:val="en-US"/>
+        </w:rPr>
+        <w:tab/>
+        <w:t>- Trong số các mô hình Random Forest có hiệu suất tốt nhất nên ta sẽ thực hiện train và dùng nó để dự đoán tập test cho cuộc thi. So sánh 5 dòng đầu của dự đoán và sự thật, ta thấy được 4/5 hay 80% dự đoán đã chính xác.</w:t>
+      </w:r>
+    </w:p>
+    <w:p>
+      <w:pPr>
+        <w:numPr>
+          <w:numId w:val="0"/>
+        </w:numPr>
+        <w:ind w:left="720" w:leftChars="0"/>
+        <w:jc w:val="both"/>
+        <w:rPr>
+          <w:rFonts w:hint="default"/>
+          <w:lang w:val="en-US"/>
+        </w:rPr>
+      </w:pPr>
+    </w:p>
+    <w:p>
+      <w:pPr>
+        <w:numPr>
+          <w:numId w:val="0"/>
+        </w:numPr>
+        <w:ind w:left="720" w:leftChars="0"/>
+        <w:jc w:val="center"/>
+      </w:pPr>
+      <w:r>
+        <w:drawing>
+          <wp:inline distT="0" distB="0" distL="114300" distR="114300">
+            <wp:extent cx="1630680" cy="1912620"/>
+            <wp:effectExtent l="0" t="0" r="0" b="7620"/>
+            <wp:docPr id="27" name="Picture 12"/>
+            <wp:cNvGraphicFramePr>
+              <a:graphicFrameLocks xmlns:a="http://schemas.openxmlformats.org/drawingml/2006/main" noChangeAspect="1"/>
+            </wp:cNvGraphicFramePr>
+            <a:graphic xmlns:a="http://schemas.openxmlformats.org/drawingml/2006/main">
+              <a:graphicData uri="http://schemas.openxmlformats.org/drawingml/2006/picture">
+                <pic:pic xmlns:pic="http://schemas.openxmlformats.org/drawingml/2006/picture">
+                  <pic:nvPicPr>
+                    <pic:cNvPr id="27" name="Picture 12"/>
+                    <pic:cNvPicPr>
+                      <a:picLocks noChangeAspect="1"/>
+                    </pic:cNvPicPr>
+                  </pic:nvPicPr>
+                  <pic:blipFill>
+                    <a:blip r:embed="rId25"/>
+                    <a:stretch>
+                      <a:fillRect/>
+                    </a:stretch>
+                  </pic:blipFill>
+                  <pic:spPr>
+                    <a:xfrm>
+                      <a:off x="0" y="0"/>
+                      <a:ext cx="1630680" cy="1912620"/>
+                    </a:xfrm>
+                    <a:prstGeom prst="rect">
+                      <a:avLst/>
+                    </a:prstGeom>
+                    <a:noFill/>
+                    <a:ln>
+                      <a:noFill/>
+                    </a:ln>
+                  </pic:spPr>
+                </pic:pic>
+              </a:graphicData>
+            </a:graphic>
+          </wp:inline>
+        </w:drawing>
+      </w:r>
+    </w:p>
+    <w:p>
+      <w:pPr>
+        <w:numPr>
+          <w:numId w:val="0"/>
+        </w:numPr>
+        <w:ind w:left="720" w:leftChars="0"/>
+        <w:jc w:val="center"/>
+      </w:pPr>
+      <w:r>
+        <w:drawing>
+          <wp:inline distT="0" distB="0" distL="114300" distR="114300">
+            <wp:extent cx="3512185" cy="1101725"/>
+            <wp:effectExtent l="0" t="0" r="8255" b="10795"/>
+            <wp:docPr id="28" name="Picture 13"/>
+            <wp:cNvGraphicFramePr>
+              <a:graphicFrameLocks xmlns:a="http://schemas.openxmlformats.org/drawingml/2006/main" noChangeAspect="1"/>
+            </wp:cNvGraphicFramePr>
+            <a:graphic xmlns:a="http://schemas.openxmlformats.org/drawingml/2006/main">
+              <a:graphicData uri="http://schemas.openxmlformats.org/drawingml/2006/picture">
+                <pic:pic xmlns:pic="http://schemas.openxmlformats.org/drawingml/2006/picture">
+                  <pic:nvPicPr>
+                    <pic:cNvPr id="28" name="Picture 13"/>
+                    <pic:cNvPicPr>
+                      <a:picLocks noChangeAspect="1"/>
+                    </pic:cNvPicPr>
+                  </pic:nvPicPr>
+                  <pic:blipFill>
+                    <a:blip r:embed="rId26"/>
+                    <a:stretch>
+                      <a:fillRect/>
+                    </a:stretch>
+                  </pic:blipFill>
+                  <pic:spPr>
+                    <a:xfrm>
+                      <a:off x="0" y="0"/>
+                      <a:ext cx="3512185" cy="1101725"/>
+                    </a:xfrm>
+                    <a:prstGeom prst="rect">
+                      <a:avLst/>
+                    </a:prstGeom>
+                    <a:noFill/>
+                    <a:ln>
+                      <a:noFill/>
+                    </a:ln>
+                  </pic:spPr>
+                </pic:pic>
+              </a:graphicData>
+            </a:graphic>
+          </wp:inline>
+        </w:drawing>
+      </w:r>
+    </w:p>
+    <w:p>
+      <w:pPr>
+        <w:numPr>
+          <w:numId w:val="0"/>
+        </w:numPr>
+        <w:ind w:left="720" w:leftChars="0"/>
+        <w:jc w:val="both"/>
+        <w:rPr>
+          <w:rFonts w:hint="default"/>
+          <w:lang w:val="en-US"/>
+        </w:rPr>
+      </w:pPr>
+      <w:r>
+        <w:rPr>
+          <w:rFonts w:hint="default"/>
+          <w:lang w:val="en-US"/>
+        </w:rPr>
+        <w:tab/>
+        <w:t>- Lưu trữ file csv dự đoán về để nộp cho cuộc thi kaggle.</w:t>
+      </w:r>
+    </w:p>
+    <w:p>
+      <w:pPr>
+        <w:numPr>
+          <w:numId w:val="0"/>
+        </w:numPr>
+        <w:ind w:left="720" w:leftChars="0"/>
+        <w:jc w:val="center"/>
+        <w:rPr>
+          <w:rFonts w:hint="default"/>
+          <w:lang w:val="en-US"/>
+        </w:rPr>
+      </w:pPr>
+      <w:r>
+        <w:drawing>
+          <wp:inline distT="0" distB="0" distL="114300" distR="114300">
+            <wp:extent cx="2938145" cy="1899285"/>
+            <wp:effectExtent l="0" t="0" r="3175" b="5715"/>
+            <wp:docPr id="29" name="Picture 14"/>
+            <wp:cNvGraphicFramePr>
+              <a:graphicFrameLocks xmlns:a="http://schemas.openxmlformats.org/drawingml/2006/main" noChangeAspect="1"/>
+            </wp:cNvGraphicFramePr>
+            <a:graphic xmlns:a="http://schemas.openxmlformats.org/drawingml/2006/main">
+              <a:graphicData uri="http://schemas.openxmlformats.org/drawingml/2006/picture">
+                <pic:pic xmlns:pic="http://schemas.openxmlformats.org/drawingml/2006/picture">
+                  <pic:nvPicPr>
+                    <pic:cNvPr id="29" name="Picture 14"/>
+                    <pic:cNvPicPr>
+                      <a:picLocks noChangeAspect="1"/>
+                    </pic:cNvPicPr>
+                  </pic:nvPicPr>
+                  <pic:blipFill>
+                    <a:blip r:embed="rId27"/>
+                    <a:stretch>
+                      <a:fillRect/>
+                    </a:stretch>
+                  </pic:blipFill>
+                  <pic:spPr>
+                    <a:xfrm>
+                      <a:off x="0" y="0"/>
+                      <a:ext cx="2938145" cy="1899285"/>
+                    </a:xfrm>
+                    <a:prstGeom prst="rect">
+                      <a:avLst/>
+                    </a:prstGeom>
+                    <a:noFill/>
+                    <a:ln>
+                      <a:noFill/>
+                    </a:ln>
+                  </pic:spPr>
+                </pic:pic>
+              </a:graphicData>
+            </a:graphic>
+          </wp:inline>
+        </w:drawing>
+      </w:r>
+    </w:p>
+    <w:p>
+      <w:pPr>
+        <w:numPr>
+          <w:numId w:val="0"/>
+        </w:numPr>
+        <w:ind w:left="720" w:leftChars="0"/>
+        <w:jc w:val="both"/>
+        <w:rPr>
+          <w:rFonts w:hint="default"/>
+          <w:lang w:val="en-US"/>
+        </w:rPr>
+      </w:pPr>
+      <w:r>
+        <w:rPr>
+          <w:rFonts w:hint="default"/>
+          <w:lang w:val="en-US"/>
+        </w:rPr>
+        <w:tab/>
+      </w:r>
+    </w:p>
+    <w:p>
+      <w:pPr>
+        <w:numPr>
+          <w:numId w:val="0"/>
+        </w:numPr>
+        <w:ind w:left="720" w:leftChars="0"/>
+        <w:jc w:val="both"/>
+        <w:rPr>
+          <w:rFonts w:hint="default"/>
+          <w:lang w:val="en-US"/>
+        </w:rPr>
+      </w:pPr>
+      <w:r>
+        <w:rPr>
+          <w:rFonts w:hint="default"/>
+          <w:lang w:val="en-US"/>
+        </w:rPr>
+        <w:tab/>
+      </w:r>
+    </w:p>
+    <w:p>
+      <w:pPr>
+        <w:numPr>
+          <w:ilvl w:val="0"/>
+          <w:numId w:val="0"/>
+        </w:numPr>
+        <w:ind w:leftChars="0"/>
+        <w:jc w:val="both"/>
+        <w:rPr>
+          <w:rFonts w:hint="default"/>
+          <w:b w:val="0"/>
+          <w:bCs w:val="0"/>
+          <w:i/>
+          <w:iCs/>
+          <w:sz w:val="21"/>
+          <w:szCs w:val="21"/>
+          <w:lang w:val="en-US"/>
+        </w:rPr>
+      </w:pPr>
     </w:p>
     <w:p>
       <w:pPr>
@@ -1424,6 +2753,7 @@
     <w:p>
       <w:pPr>
         <w:numPr>
+          <w:ilvl w:val="0"/>
           <w:numId w:val="0"/>
         </w:numPr>
         <w:ind w:leftChars="0"/>
@@ -1463,6 +2793,7 @@
     <w:p>
       <w:pPr>
         <w:numPr>
+          <w:ilvl w:val="0"/>
           <w:numId w:val="0"/>
         </w:numPr>
         <w:ind w:leftChars="0"/>
@@ -1495,7 +2826,7 @@
                     </pic:cNvPicPr>
                   </pic:nvPicPr>
                   <pic:blipFill>
-                    <a:blip r:embed="rId14"/>
+                    <a:blip r:embed="rId28"/>
                     <a:stretch>
                       <a:fillRect/>
                     </a:stretch>
@@ -1523,6 +2854,7 @@
     <w:p>
       <w:pPr>
         <w:numPr>
+          <w:ilvl w:val="0"/>
           <w:numId w:val="0"/>
         </w:numPr>
         <w:ind w:leftChars="0"/>
@@ -1547,7 +2879,7 @@
                     </pic:cNvPicPr>
                   </pic:nvPicPr>
                   <pic:blipFill>
-                    <a:blip r:embed="rId15"/>
+                    <a:blip r:embed="rId29"/>
                     <a:stretch>
                       <a:fillRect/>
                     </a:stretch>
@@ -1575,6 +2907,7 @@
     <w:p>
       <w:pPr>
         <w:numPr>
+          <w:ilvl w:val="0"/>
           <w:numId w:val="0"/>
         </w:numPr>
         <w:ind w:leftChars="0"/>
@@ -1594,12 +2927,21 @@
           <w:lang w:val="en-US"/>
         </w:rPr>
         <w:tab/>
+      </w:r>
+      <w:r>
+        <w:rPr>
+          <w:rFonts w:hint="default"/>
+          <w:sz w:val="28"/>
+          <w:szCs w:val="28"/>
+          <w:lang w:val="en-US"/>
+        </w:rPr>
         <w:t>- Tải tệp dự đoán của bạn lên và thực hiện “Submit”.</w:t>
       </w:r>
     </w:p>
     <w:p>
       <w:pPr>
         <w:numPr>
+          <w:ilvl w:val="0"/>
           <w:numId w:val="0"/>
         </w:numPr>
         <w:ind w:leftChars="0"/>
@@ -1624,7 +2966,7 @@
                     </pic:cNvPicPr>
                   </pic:nvPicPr>
                   <pic:blipFill>
-                    <a:blip r:embed="rId16"/>
+                    <a:blip r:embed="rId30"/>
                     <a:stretch>
                       <a:fillRect/>
                     </a:stretch>
@@ -1652,6 +2994,7 @@
     <w:p>
       <w:pPr>
         <w:numPr>
+          <w:ilvl w:val="0"/>
           <w:numId w:val="0"/>
         </w:numPr>
         <w:ind w:leftChars="0"/>
@@ -1676,6 +3019,7 @@
     <w:p>
       <w:pPr>
         <w:numPr>
+          <w:ilvl w:val="0"/>
           <w:numId w:val="0"/>
         </w:numPr>
         <w:ind w:leftChars="0"/>
@@ -1700,7 +3044,7 @@
                     </pic:cNvPicPr>
                   </pic:nvPicPr>
                   <pic:blipFill>
-                    <a:blip r:embed="rId17"/>
+                    <a:blip r:embed="rId31"/>
                     <a:stretch>
                       <a:fillRect/>
                     </a:stretch>
@@ -1728,6 +3072,7 @@
     <w:p>
       <w:pPr>
         <w:numPr>
+          <w:ilvl w:val="0"/>
           <w:numId w:val="0"/>
         </w:numPr>
         <w:ind w:leftChars="0"/>
@@ -1760,7 +3105,7 @@
                     </pic:cNvPicPr>
                   </pic:nvPicPr>
                   <pic:blipFill>
-                    <a:blip r:embed="rId18"/>
+                    <a:blip r:embed="rId32"/>
                     <a:stretch>
                       <a:fillRect/>
                     </a:stretch>
@@ -1784,6 +3129,7 @@
     <w:p>
       <w:pPr>
         <w:numPr>
+          <w:ilvl w:val="0"/>
           <w:numId w:val="0"/>
         </w:numPr>
         <w:ind w:leftChars="0"/>
@@ -1846,7 +3192,7 @@
 <w:numbering xmlns:wpc="http://schemas.microsoft.com/office/word/2010/wordprocessingCanvas" xmlns:mc="http://schemas.openxmlformats.org/markup-compatibility/2006" xmlns:o="urn:schemas-microsoft-com:office:office" xmlns:r="http://schemas.openxmlformats.org/officeDocument/2006/relationships" xmlns:m="http://schemas.openxmlformats.org/officeDocument/2006/math" xmlns:v="urn:schemas-microsoft-com:vml" xmlns:wp14="http://schemas.microsoft.com/office/word/2010/wordprocessingDrawing" xmlns:wp="http://schemas.openxmlformats.org/drawingml/2006/wordprocessingDrawing" xmlns:w10="urn:schemas-microsoft-com:office:word" xmlns:w="http://schemas.openxmlformats.org/wordprocessingml/2006/main" xmlns:w14="http://schemas.microsoft.com/office/word/2010/wordml" xmlns:wpg="http://schemas.microsoft.com/office/word/2010/wordprocessingGroup" xmlns:wpi="http://schemas.microsoft.com/office/word/2010/wordprocessingInk" xmlns:wne="http://schemas.microsoft.com/office/word/2006/wordml" xmlns:wps="http://schemas.microsoft.com/office/word/2010/wordprocessingShape" xmlns:wpsCustomData="http://www.wps.cn/officeDocument/2013/wpsCustomData" mc:Ignorable="w14 wp14">
   <w:abstractNum w:abstractNumId="0">
     <w:nsid w:val="E28E5371"/>
-    <w:multiLevelType w:val="singleLevel"/>
+    <w:multiLevelType w:val="multilevel"/>
     <w:tmpl w:val="E28E5371"/>
     <w:lvl w:ilvl="0" w:tentative="0">
       <w:start w:val="1"/>
@@ -1858,6 +3204,110 @@
           <w:tab w:val="left" w:pos="312"/>
         </w:tabs>
       </w:pPr>
+    </w:lvl>
+    <w:lvl w:ilvl="1" w:tentative="0">
+      <w:start w:val="1"/>
+      <w:numFmt w:val="decimal"/>
+      <w:suff w:val="space"/>
+      <w:lvlText w:val="%1.%2"/>
+      <w:lvlJc w:val="left"/>
+      <w:pPr>
+        <w:ind w:left="720" w:leftChars="0" w:firstLine="0" w:firstLineChars="0"/>
+      </w:pPr>
+      <w:rPr>
+        <w:rFonts w:hint="default"/>
+      </w:rPr>
+    </w:lvl>
+    <w:lvl w:ilvl="2" w:tentative="0">
+      <w:start w:val="1"/>
+      <w:numFmt w:val="decimal"/>
+      <w:suff w:val="space"/>
+      <w:lvlText w:val="%1.%2.%3"/>
+      <w:lvlJc w:val="left"/>
+      <w:pPr>
+        <w:ind w:left="720" w:leftChars="0" w:firstLine="0" w:firstLineChars="0"/>
+      </w:pPr>
+      <w:rPr>
+        <w:rFonts w:hint="default"/>
+      </w:rPr>
+    </w:lvl>
+    <w:lvl w:ilvl="3" w:tentative="0">
+      <w:start w:val="1"/>
+      <w:numFmt w:val="decimal"/>
+      <w:suff w:val="space"/>
+      <w:lvlText w:val="%1.%2.%3.%4"/>
+      <w:lvlJc w:val="left"/>
+      <w:pPr>
+        <w:ind w:left="720" w:leftChars="0" w:firstLine="0" w:firstLineChars="0"/>
+      </w:pPr>
+      <w:rPr>
+        <w:rFonts w:hint="default"/>
+      </w:rPr>
+    </w:lvl>
+    <w:lvl w:ilvl="4" w:tentative="0">
+      <w:start w:val="1"/>
+      <w:numFmt w:val="decimal"/>
+      <w:suff w:val="space"/>
+      <w:lvlText w:val="%1.%2.%3.%4.%5"/>
+      <w:lvlJc w:val="left"/>
+      <w:pPr>
+        <w:ind w:left="720" w:leftChars="0" w:firstLine="0" w:firstLineChars="0"/>
+      </w:pPr>
+      <w:rPr>
+        <w:rFonts w:hint="default"/>
+      </w:rPr>
+    </w:lvl>
+    <w:lvl w:ilvl="5" w:tentative="0">
+      <w:start w:val="1"/>
+      <w:numFmt w:val="decimal"/>
+      <w:suff w:val="space"/>
+      <w:lvlText w:val="%1.%2.%3.%4.%5.%6"/>
+      <w:lvlJc w:val="left"/>
+      <w:pPr>
+        <w:ind w:left="720" w:leftChars="0" w:firstLine="0" w:firstLineChars="0"/>
+      </w:pPr>
+      <w:rPr>
+        <w:rFonts w:hint="default"/>
+      </w:rPr>
+    </w:lvl>
+    <w:lvl w:ilvl="6" w:tentative="0">
+      <w:start w:val="1"/>
+      <w:numFmt w:val="decimal"/>
+      <w:suff w:val="space"/>
+      <w:lvlText w:val="%1.%2.%3.%4.%5.%6.%7"/>
+      <w:lvlJc w:val="left"/>
+      <w:pPr>
+        <w:ind w:left="720" w:leftChars="0" w:firstLine="0" w:firstLineChars="0"/>
+      </w:pPr>
+      <w:rPr>
+        <w:rFonts w:hint="default"/>
+      </w:rPr>
+    </w:lvl>
+    <w:lvl w:ilvl="7" w:tentative="0">
+      <w:start w:val="1"/>
+      <w:numFmt w:val="decimal"/>
+      <w:suff w:val="space"/>
+      <w:lvlText w:val="%1.%2.%3.%4.%5.%6.%7.%8"/>
+      <w:lvlJc w:val="left"/>
+      <w:pPr>
+        <w:ind w:left="720" w:leftChars="0" w:firstLine="0" w:firstLineChars="0"/>
+      </w:pPr>
+      <w:rPr>
+        <w:rFonts w:hint="default"/>
+      </w:rPr>
+    </w:lvl>
+    <w:lvl w:ilvl="8" w:tentative="0">
+      <w:start w:val="1"/>
+      <w:numFmt w:val="decimal"/>
+      <w:suff w:val="space"/>
+      <w:lvlText w:val="%1.%2.%3.%4.%5.%6.%7.%8.%9"/>
+      <w:lvlJc w:val="left"/>
+      <w:pPr>
+        <w:ind w:left="720" w:leftChars="0" w:firstLine="0" w:firstLineChars="0"/>
+      </w:pPr>
+      <w:rPr>
+        <w:rFonts w:hint="default"/>
+      </w:rPr>
     </w:lvl>
   </w:abstractNum>
   <w:num w:numId="1">
@@ -1871,7 +3321,7 @@
   <w:docDefaults>
     <w:rPrDefault>
       <w:rPr>
-        <w:rFonts w:asciiTheme="minorHAnsi" w:hAnsiTheme="minorHAnsi" w:eastAsiaTheme="minorEastAsia" w:cstheme="minorBidi"/>
+        <w:rFonts w:ascii="Times New Roman" w:hAnsi="Times New Roman" w:eastAsia="SimSun" w:cs="Times New Roman"/>
       </w:rPr>
     </w:rPrDefault>
     <w:pPrDefault/>

</xml_diff>